<commit_message>
Update docs, remove unnecessary code
</commit_message>
<xml_diff>
--- a/Docs/Building.docx
+++ b/Docs/Building.docx
@@ -89,7 +89,13 @@
         <w:rPr>
           <w:rFonts w:ascii="Calibri" w:hAnsi="Calibri" w:cs="Calibri"/>
         </w:rPr>
-        <w:t xml:space="preserve"> Make sure the build number is at least 18362:</w:t>
+        <w:t xml:space="preserve"> Make sure the build number is at least 18362</w:t>
+      </w:r>
+      <w:r>
+        <w:rPr>
+          <w:rFonts w:ascii="Calibri" w:hAnsi="Calibri" w:cs="Calibri"/>
+        </w:rPr>
+        <w:t xml:space="preserve"> and the DirectX version is DirectX 12:</w:t>
       </w:r>
     </w:p>
     <w:p>
@@ -99,6 +105,71 @@
           <w:rFonts w:ascii="Calibri" w:hAnsi="Calibri" w:cs="Calibri"/>
         </w:rPr>
       </w:pPr>
+      <w:r>
+        <w:rPr>
+          <w:rFonts w:ascii="Calibri" w:hAnsi="Calibri" w:cs="Calibri"/>
+          <w:noProof/>
+        </w:rPr>
+        <mc:AlternateContent>
+          <mc:Choice Requires="wpi">
+            <w:drawing>
+              <wp:anchor distT="0" distB="0" distL="114300" distR="114300" simplePos="0" relativeHeight="251669504" behindDoc="0" locked="0" layoutInCell="1" allowOverlap="1" wp14:anchorId="0D33DCD4" wp14:editId="455E0EA2">
+                <wp:simplePos x="0" y="0"/>
+                <wp:positionH relativeFrom="column">
+                  <wp:posOffset>2640444</wp:posOffset>
+                </wp:positionH>
+                <wp:positionV relativeFrom="paragraph">
+                  <wp:posOffset>1555137</wp:posOffset>
+                </wp:positionV>
+                <wp:extent cx="320040" cy="15120"/>
+                <wp:effectExtent l="57150" t="38100" r="41910" b="42545"/>
+                <wp:wrapNone/>
+                <wp:docPr id="17" name="Ink 17"/>
+                <wp:cNvGraphicFramePr/>
+                <a:graphic xmlns:a="http://schemas.openxmlformats.org/drawingml/2006/main">
+                  <a:graphicData uri="http://schemas.microsoft.com/office/word/2010/wordprocessingInk">
+                    <w14:contentPart bwMode="auto" r:id="rId5">
+                      <w14:nvContentPartPr>
+                        <w14:cNvContentPartPr/>
+                      </w14:nvContentPartPr>
+                      <w14:xfrm>
+                        <a:off x="0" y="0"/>
+                        <a:ext cx="320040" cy="15120"/>
+                      </w14:xfrm>
+                    </w14:contentPart>
+                  </a:graphicData>
+                </a:graphic>
+              </wp:anchor>
+            </w:drawing>
+          </mc:Choice>
+          <mc:Fallback>
+            <w:pict>
+              <v:shapetype w14:anchorId="7264AD20" id="_x0000_t75" coordsize="21600,21600" o:spt="75" o:preferrelative="t" path="m@4@5l@4@11@9@11@9@5xe" filled="f" stroked="f">
+                <v:stroke joinstyle="miter"/>
+                <v:formulas>
+                  <v:f eqn="if lineDrawn pixelLineWidth 0"/>
+                  <v:f eqn="sum @0 1 0"/>
+                  <v:f eqn="sum 0 0 @1"/>
+                  <v:f eqn="prod @2 1 2"/>
+                  <v:f eqn="prod @3 21600 pixelWidth"/>
+                  <v:f eqn="prod @3 21600 pixelHeight"/>
+                  <v:f eqn="sum @0 0 1"/>
+                  <v:f eqn="prod @6 1 2"/>
+                  <v:f eqn="prod @7 21600 pixelWidth"/>
+                  <v:f eqn="sum @8 21600 0"/>
+                  <v:f eqn="prod @7 21600 pixelHeight"/>
+                  <v:f eqn="sum @10 21600 0"/>
+                </v:formulas>
+                <v:path o:extrusionok="f" gradientshapeok="t" o:connecttype="rect"/>
+                <o:lock v:ext="edit" aspectratio="t"/>
+              </v:shapetype>
+              <v:shape id="Ink 17" o:spid="_x0000_s1026" type="#_x0000_t75" style="position:absolute;margin-left:207.2pt;margin-top:121.75pt;width:26.6pt;height:2.65pt;z-index:251669504;visibility:visible;mso-wrap-style:square;mso-wrap-distance-left:9pt;mso-wrap-distance-top:0;mso-wrap-distance-right:9pt;mso-wrap-distance-bottom:0;mso-position-horizontal:absolute;mso-position-horizontal-relative:text;mso-position-vertical:absolute;mso-position-vertical-relative:text" o:gfxdata="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">
+                <v:imagedata r:id="rId6" o:title=""/>
+              </v:shape>
+            </w:pict>
+          </mc:Fallback>
+        </mc:AlternateContent>
+      </w:r>
       <w:r>
         <w:rPr>
           <w:rFonts w:ascii="Calibri" w:hAnsi="Calibri" w:cs="Calibri"/>
@@ -122,7 +193,7 @@
                 <wp:cNvGraphicFramePr/>
                 <a:graphic xmlns:a="http://schemas.openxmlformats.org/drawingml/2006/main">
                   <a:graphicData uri="http://schemas.microsoft.com/office/word/2010/wordprocessingInk">
-                    <w14:contentPart bwMode="auto" r:id="rId5">
+                    <w14:contentPart bwMode="auto" r:id="rId7">
                       <w14:nvContentPartPr>
                         <w14:cNvContentPartPr/>
                       </w14:nvContentPartPr>
@@ -138,27 +209,8 @@
           </mc:Choice>
           <mc:Fallback>
             <w:pict>
-              <v:shapetype w14:anchorId="0E2BCF07" id="_x0000_t75" coordsize="21600,21600" o:spt="75" o:preferrelative="t" path="m@4@5l@4@11@9@11@9@5xe" filled="f" stroked="f">
-                <v:stroke joinstyle="miter"/>
-                <v:formulas>
-                  <v:f eqn="if lineDrawn pixelLineWidth 0"/>
-                  <v:f eqn="sum @0 1 0"/>
-                  <v:f eqn="sum 0 0 @1"/>
-                  <v:f eqn="prod @2 1 2"/>
-                  <v:f eqn="prod @3 21600 pixelWidth"/>
-                  <v:f eqn="prod @3 21600 pixelHeight"/>
-                  <v:f eqn="sum @0 0 1"/>
-                  <v:f eqn="prod @6 1 2"/>
-                  <v:f eqn="prod @7 21600 pixelWidth"/>
-                  <v:f eqn="sum @8 21600 0"/>
-                  <v:f eqn="prod @7 21600 pixelHeight"/>
-                  <v:f eqn="sum @10 21600 0"/>
-                </v:formulas>
-                <v:path o:extrusionok="f" gradientshapeok="t" o:connecttype="rect"/>
-                <o:lock v:ext="edit" aspectratio="t"/>
-              </v:shapetype>
-              <v:shape id="Ink 14" o:spid="_x0000_s1026" type="#_x0000_t75" style="position:absolute;margin-left:294.8pt;margin-top:43.9pt;width:32pt;height:2.7pt;z-index:251661312;visibility:visible;mso-wrap-style:square;mso-wrap-distance-left:9pt;mso-wrap-distance-top:0;mso-wrap-distance-right:9pt;mso-wrap-distance-bottom:0;mso-position-horizontal:absolute;mso-position-horizontal-relative:text;mso-position-vertical:absolute;mso-position-vertical-relative:text" o:gfxdata="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">
-                <v:imagedata r:id="rId6" o:title=""/>
+              <v:shape w14:anchorId="036E8003" id="Ink 14" o:spid="_x0000_s1026" type="#_x0000_t75" style="position:absolute;margin-left:294.8pt;margin-top:43.9pt;width:32.05pt;height:2.7pt;z-index:251661312;visibility:visible;mso-wrap-style:square;mso-wrap-distance-left:9pt;mso-wrap-distance-top:0;mso-wrap-distance-right:9pt;mso-wrap-distance-bottom:0;mso-position-horizontal:absolute;mso-position-horizontal-relative:text;mso-position-vertical:absolute;mso-position-vertical-relative:text" o:gfxdata="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">
+                <v:imagedata r:id="rId8" o:title=""/>
               </v:shape>
             </w:pict>
           </mc:Fallback>
@@ -185,7 +237,7 @@
                     <pic:cNvPicPr/>
                   </pic:nvPicPr>
                   <pic:blipFill rotWithShape="1">
-                    <a:blip r:embed="rId7">
+                    <a:blip r:embed="rId9">
                       <a:extLst>
                         <a:ext uri="{28A0092B-C50C-407E-A947-70E740481C1C}">
                           <a14:useLocalDpi xmlns:a14="http://schemas.microsoft.com/office/drawing/2010/main" val="0"/>
@@ -262,7 +314,7 @@
         </w:rPr>
         <w:t xml:space="preserve"> from </w:t>
       </w:r>
-      <w:hyperlink r:id="rId8" w:history="1">
+      <w:hyperlink r:id="rId10" w:history="1">
         <w:r>
           <w:rPr>
             <w:rStyle w:val="Hyperlink"/>
@@ -406,7 +458,7 @@
                     <pic:cNvPicPr/>
                   </pic:nvPicPr>
                   <pic:blipFill>
-                    <a:blip r:embed="rId9">
+                    <a:blip r:embed="rId11">
                       <a:extLst>
                         <a:ext uri="{28A0092B-C50C-407E-A947-70E740481C1C}">
                           <a14:useLocalDpi xmlns:a14="http://schemas.microsoft.com/office/drawing/2010/main" val="0"/>
@@ -474,7 +526,7 @@
         </w:rPr>
         <w:t xml:space="preserve"> from </w:t>
       </w:r>
-      <w:hyperlink r:id="rId10" w:history="1">
+      <w:hyperlink r:id="rId12" w:history="1">
         <w:r>
           <w:rPr>
             <w:rStyle w:val="Hyperlink"/>
@@ -524,7 +576,7 @@
                     <pic:cNvPicPr/>
                   </pic:nvPicPr>
                   <pic:blipFill>
-                    <a:blip r:embed="rId11">
+                    <a:blip r:embed="rId13">
                       <a:extLst>
                         <a:ext uri="{28A0092B-C50C-407E-A947-70E740481C1C}">
                           <a14:useLocalDpi xmlns:a14="http://schemas.microsoft.com/office/drawing/2010/main" val="0"/>
@@ -583,10 +635,108 @@
     </w:p>
     <w:p>
       <w:pPr>
-        <w:rPr>
-          <w:rFonts w:ascii="Calibri" w:hAnsi="Calibri" w:cs="Calibri"/>
-        </w:rPr>
-      </w:pPr>
+        <w:pStyle w:val="ListParagraph"/>
+        <w:numPr>
+          <w:ilvl w:val="0"/>
+          <w:numId w:val="1"/>
+        </w:numPr>
+        <w:rPr>
+          <w:rFonts w:ascii="Calibri" w:hAnsi="Calibri" w:cs="Calibri"/>
+        </w:rPr>
+      </w:pPr>
+      <w:r>
+        <w:rPr>
+          <w:rFonts w:ascii="Calibri" w:hAnsi="Calibri" w:cs="Calibri"/>
+        </w:rPr>
+        <w:t>Clone AiMNET</w:t>
+      </w:r>
+      <w:r>
+        <w:rPr>
+          <w:rFonts w:ascii="Calibri" w:hAnsi="Calibri" w:cs="Calibri"/>
+        </w:rPr>
+        <w:t>. Make sure you also clone the submodules with the --recursive option.</w:t>
+      </w:r>
+      <w:r>
+        <w:rPr>
+          <w:rFonts w:ascii="Calibri" w:hAnsi="Calibri" w:cs="Calibri"/>
+        </w:rPr>
+        <w:t xml:space="preserve"> If you have already cloned the repository, you can download the submodules with “git submodule update --init </w:t>
+      </w:r>
+      <w:r>
+        <w:rPr>
+          <w:rFonts w:ascii="Calibri" w:hAnsi="Calibri" w:cs="Calibri"/>
+        </w:rPr>
+        <w:t>--</w:t>
+      </w:r>
+      <w:r>
+        <w:rPr>
+          <w:rFonts w:ascii="Calibri" w:hAnsi="Calibri" w:cs="Calibri"/>
+        </w:rPr>
+        <w:t>recursive”</w:t>
+      </w:r>
+      <w:r>
+        <w:rPr>
+          <w:rFonts w:ascii="Calibri" w:hAnsi="Calibri" w:cs="Calibri"/>
+        </w:rPr>
+        <w:t xml:space="preserve"> </w:t>
+      </w:r>
+    </w:p>
+    <w:p>
+      <w:pPr>
+        <w:pStyle w:val="ListParagraph"/>
+        <w:numPr>
+          <w:ilvl w:val="1"/>
+          <w:numId w:val="1"/>
+        </w:numPr>
+        <w:rPr>
+          <w:rFonts w:ascii="Calibri" w:hAnsi="Calibri" w:cs="Calibri"/>
+        </w:rPr>
+      </w:pPr>
+      <w:r>
+        <w:rPr>
+          <w:rFonts w:ascii="Calibri" w:hAnsi="Calibri" w:cs="Calibri"/>
+        </w:rPr>
+        <w:t xml:space="preserve">You </w:t>
+      </w:r>
+      <w:r>
+        <w:rPr>
+          <w:rFonts w:ascii="Calibri" w:hAnsi="Calibri" w:cs="Calibri"/>
+        </w:rPr>
+        <w:t xml:space="preserve">can either use the </w:t>
+      </w:r>
+      <w:hyperlink r:id="rId14" w:history="1">
+        <w:r>
+          <w:rPr>
+            <w:rStyle w:val="Hyperlink"/>
+            <w:rFonts w:ascii="Calibri" w:hAnsi="Calibri" w:cs="Calibri"/>
+          </w:rPr>
+          <w:t>Git command line tool</w:t>
+        </w:r>
+      </w:hyperlink>
+      <w:r>
+        <w:rPr>
+          <w:rFonts w:ascii="Calibri" w:hAnsi="Calibri" w:cs="Calibri"/>
+        </w:rPr>
+        <w:t xml:space="preserve"> or the </w:t>
+      </w:r>
+      <w:hyperlink r:id="rId15" w:history="1">
+        <w:proofErr w:type="spellStart"/>
+        <w:r>
+          <w:rPr>
+            <w:rStyle w:val="Hyperlink"/>
+            <w:rFonts w:ascii="Calibri" w:hAnsi="Calibri" w:cs="Calibri"/>
+          </w:rPr>
+          <w:t>Github</w:t>
+        </w:r>
+        <w:proofErr w:type="spellEnd"/>
+        <w:r>
+          <w:rPr>
+            <w:rStyle w:val="Hyperlink"/>
+            <w:rFonts w:ascii="Calibri" w:hAnsi="Calibri" w:cs="Calibri"/>
+          </w:rPr>
+          <w:t xml:space="preserve"> Desktop GUI</w:t>
+        </w:r>
+      </w:hyperlink>
     </w:p>
     <w:p>
       <w:pPr>
@@ -599,7 +749,145 @@
     </w:p>
     <w:p>
       <w:r>
-        <w:t>There are two components to AiMNET, the client and server. Each must be built separately.</w:t>
+        <w:t>There are two components to AiMNET, the client and server.</w:t>
+      </w:r>
+      <w:r>
+        <w:t xml:space="preserve"> Each follows a different build process.</w:t>
+      </w:r>
+      <w:r>
+        <w:t xml:space="preserve"> </w:t>
+      </w:r>
+    </w:p>
+    <w:p>
+      <w:pPr>
+        <w:pStyle w:val="Heading2"/>
+      </w:pPr>
+      <w:r>
+        <w:t>Build and Deploy in One Step</w:t>
+      </w:r>
+    </w:p>
+    <w:p>
+      <w:r>
+        <w:t xml:space="preserve">If you don’t plan on debugging the code, you should use this </w:t>
+      </w:r>
+      <w:r>
+        <w:t>process.</w:t>
+      </w:r>
+      <w:r>
+        <w:t xml:space="preserve"> Otherwise, continue with the “Building InferenceEngine.exe” and “Building Eagle-EYE-X.exe” instructions.</w:t>
+      </w:r>
+    </w:p>
+    <w:p>
+      <w:pPr>
+        <w:pStyle w:val="ListParagraph"/>
+        <w:numPr>
+          <w:ilvl w:val="0"/>
+          <w:numId w:val="4"/>
+        </w:numPr>
+      </w:pPr>
+      <w:r>
+        <w:t>Launch</w:t>
+      </w:r>
+      <w:r>
+        <w:t xml:space="preserve"> “Developer </w:t>
+      </w:r>
+      <w:r>
+        <w:t>PowerShell</w:t>
+      </w:r>
+      <w:r>
+        <w:t xml:space="preserve"> for VS 2022”</w:t>
+      </w:r>
+    </w:p>
+    <w:p>
+      <w:pPr>
+        <w:pStyle w:val="ListParagraph"/>
+        <w:numPr>
+          <w:ilvl w:val="0"/>
+          <w:numId w:val="4"/>
+        </w:numPr>
+      </w:pPr>
+      <w:r>
+        <w:t xml:space="preserve">Navigate to the </w:t>
+      </w:r>
+      <w:r>
+        <w:t>AiMNET folder</w:t>
+      </w:r>
+    </w:p>
+    <w:p>
+      <w:pPr>
+        <w:pStyle w:val="ListParagraph"/>
+        <w:numPr>
+          <w:ilvl w:val="0"/>
+          <w:numId w:val="4"/>
+        </w:numPr>
+      </w:pPr>
+      <w:r>
+        <w:t>Run .\Deploy-All.ps1</w:t>
+      </w:r>
+      <w:r>
+        <w:t xml:space="preserve"> to build and deploy everything at once</w:t>
+      </w:r>
+    </w:p>
+    <w:p>
+      <w:pPr>
+        <w:pStyle w:val="ListParagraph"/>
+        <w:numPr>
+          <w:ilvl w:val="1"/>
+          <w:numId w:val="4"/>
+        </w:numPr>
+      </w:pPr>
+      <w:r>
+        <w:t>If you get an error that the script can’t be run, you need to enable script execution. You can do this with “S</w:t>
+      </w:r>
+      <w:r>
+        <w:t>et-</w:t>
+      </w:r>
+      <w:proofErr w:type="spellStart"/>
+      <w:r>
+        <w:t>E</w:t>
+      </w:r>
+      <w:r>
+        <w:t>xecution</w:t>
+      </w:r>
+      <w:r>
+        <w:t>P</w:t>
+      </w:r>
+      <w:r>
+        <w:t>olicy</w:t>
+      </w:r>
+      <w:proofErr w:type="spellEnd"/>
+      <w:r>
+        <w:t xml:space="preserve"> </w:t>
+      </w:r>
+      <w:r>
+        <w:t>U</w:t>
+      </w:r>
+      <w:r>
+        <w:t>nrestricted</w:t>
+      </w:r>
+      <w:r>
+        <w:t>”</w:t>
+      </w:r>
+      <w:r>
+        <w:t xml:space="preserve"> in </w:t>
+      </w:r>
+      <w:r>
+        <w:t>an Administrator PowerShell.</w:t>
+      </w:r>
+    </w:p>
+    <w:p>
+      <w:pPr>
+        <w:pStyle w:val="ListParagraph"/>
+        <w:numPr>
+          <w:ilvl w:val="0"/>
+          <w:numId w:val="4"/>
+        </w:numPr>
+      </w:pPr>
+      <w:r>
+        <w:t>The deployed files can be found in the Deploy\ folder. You can copy this to another machine and it should work</w:t>
+      </w:r>
+      <w:r>
+        <w:t>.</w:t>
       </w:r>
     </w:p>
     <w:p>
@@ -662,7 +950,7 @@
                     <pic:cNvPicPr/>
                   </pic:nvPicPr>
                   <pic:blipFill>
-                    <a:blip r:embed="rId12">
+                    <a:blip r:embed="rId16">
                       <a:extLst>
                         <a:ext uri="{28A0092B-C50C-407E-A947-70E740481C1C}">
                           <a14:useLocalDpi xmlns:a14="http://schemas.microsoft.com/office/drawing/2010/main" val="0"/>
@@ -750,7 +1038,7 @@
                     <pic:cNvPicPr/>
                   </pic:nvPicPr>
                   <pic:blipFill>
-                    <a:blip r:embed="rId13">
+                    <a:blip r:embed="rId17">
                       <a:extLst>
                         <a:ext uri="{28A0092B-C50C-407E-A947-70E740481C1C}">
                           <a14:useLocalDpi xmlns:a14="http://schemas.microsoft.com/office/drawing/2010/main" val="0"/>
@@ -844,7 +1132,7 @@
                     <pic:cNvPicPr/>
                   </pic:nvPicPr>
                   <pic:blipFill>
-                    <a:blip r:embed="rId14">
+                    <a:blip r:embed="rId18">
                       <a:extLst>
                         <a:ext uri="{28A0092B-C50C-407E-A947-70E740481C1C}">
                           <a14:useLocalDpi xmlns:a14="http://schemas.microsoft.com/office/drawing/2010/main" val="0"/>
@@ -934,7 +1222,7 @@
                     <pic:cNvPicPr/>
                   </pic:nvPicPr>
                   <pic:blipFill>
-                    <a:blip r:embed="rId15">
+                    <a:blip r:embed="rId19">
                       <a:extLst>
                         <a:ext uri="{28A0092B-C50C-407E-A947-70E740481C1C}">
                           <a14:useLocalDpi xmlns:a14="http://schemas.microsoft.com/office/drawing/2010/main" val="0"/>
@@ -1030,7 +1318,7 @@
                     <pic:cNvPicPr/>
                   </pic:nvPicPr>
                   <pic:blipFill>
-                    <a:blip r:embed="rId16"/>
+                    <a:blip r:embed="rId20"/>
                     <a:stretch>
                       <a:fillRect/>
                     </a:stretch>
@@ -1060,6 +1348,7 @@
         </w:numPr>
       </w:pPr>
       <w:r>
+        <w:lastRenderedPageBreak/>
         <w:t>This means that InferenceEngine.exe crashed, which is what we expect to happen if the game isn’t running.</w:t>
       </w:r>
     </w:p>
@@ -1107,7 +1396,7 @@
       <w:r>
         <w:t xml:space="preserve">To test locally, I recommend using the </w:t>
       </w:r>
-      <w:hyperlink r:id="rId17" w:history="1">
+      <w:hyperlink r:id="rId21" w:history="1">
         <w:r>
           <w:rPr>
             <w:rStyle w:val="Hyperlink"/>
@@ -1124,7 +1413,6 @@
         <w:pStyle w:val="Heading1"/>
       </w:pPr>
       <w:r>
-        <w:lastRenderedPageBreak/>
         <w:t>Running AiMNET</w:t>
       </w:r>
     </w:p>
@@ -1136,13 +1424,13 @@
         <mc:AlternateContent>
           <mc:Choice Requires="wpi">
             <w:drawing>
-              <wp:anchor distT="0" distB="0" distL="114300" distR="114300" simplePos="0" relativeHeight="251666432" behindDoc="0" locked="0" layoutInCell="1" allowOverlap="1" wp14:anchorId="69B0B33F" wp14:editId="3F796CC3">
+              <wp:anchor distT="0" distB="0" distL="114300" distR="114300" simplePos="0" relativeHeight="251666432" behindDoc="0" locked="0" layoutInCell="1" allowOverlap="1" wp14:anchorId="69B0B33F" wp14:editId="22B21950">
                 <wp:simplePos x="0" y="0"/>
                 <wp:positionH relativeFrom="column">
-                  <wp:posOffset>450204</wp:posOffset>
+                  <wp:posOffset>525403</wp:posOffset>
                 </wp:positionH>
                 <wp:positionV relativeFrom="paragraph">
-                  <wp:posOffset>2938274</wp:posOffset>
+                  <wp:posOffset>2795291</wp:posOffset>
                 </wp:positionV>
                 <wp:extent cx="279360" cy="360"/>
                 <wp:effectExtent l="57150" t="38100" r="45085" b="57150"/>
@@ -1151,7 +1439,7 @@
                 <wp:cNvGraphicFramePr/>
                 <a:graphic xmlns:a="http://schemas.openxmlformats.org/drawingml/2006/main">
                   <a:graphicData uri="http://schemas.microsoft.com/office/word/2010/wordprocessingInk">
-                    <w14:contentPart bwMode="auto" r:id="rId18">
+                    <w14:contentPart bwMode="auto" r:id="rId22">
                       <w14:nvContentPartPr>
                         <w14:cNvContentPartPr/>
                       </w14:nvContentPartPr>
@@ -1167,60 +1455,173 @@
           </mc:Choice>
           <mc:Fallback>
             <w:pict>
-              <v:shapetype w14:anchorId="2797FCC7" id="_x0000_t75" coordsize="21600,21600" o:spt="75" o:preferrelative="t" path="m@4@5l@4@11@9@11@9@5xe" filled="f" stroked="f">
-                <v:stroke joinstyle="miter"/>
-                <v:formulas>
-                  <v:f eqn="if lineDrawn pixelLineWidth 0"/>
-                  <v:f eqn="sum @0 1 0"/>
-                  <v:f eqn="sum 0 0 @1"/>
-                  <v:f eqn="prod @2 1 2"/>
-                  <v:f eqn="prod @3 21600 pixelWidth"/>
-                  <v:f eqn="prod @3 21600 pixelHeight"/>
-                  <v:f eqn="sum @0 0 1"/>
-                  <v:f eqn="prod @6 1 2"/>
-                  <v:f eqn="prod @7 21600 pixelWidth"/>
-                  <v:f eqn="sum @8 21600 0"/>
-                  <v:f eqn="prod @7 21600 pixelHeight"/>
-                  <v:f eqn="sum @10 21600 0"/>
-                </v:formulas>
-                <v:path o:extrusionok="f" gradientshapeok="t" o:connecttype="rect"/>
-                <o:lock v:ext="edit" aspectratio="t"/>
-              </v:shapetype>
-              <v:shape id="Ink 11" o:spid="_x0000_s1026" type="#_x0000_t75" style="position:absolute;margin-left:34.75pt;margin-top:230.65pt;width:23.45pt;height:1.45pt;z-index:251666432;visibility:visible;mso-wrap-style:square;mso-wrap-distance-left:9pt;mso-wrap-distance-top:0;mso-wrap-distance-right:9pt;mso-wrap-distance-bottom:0;mso-position-horizontal:absolute;mso-position-horizontal-relative:text;mso-position-vertical:absolute;mso-position-vertical-relative:text" o:gfxdata="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">
-                <v:imagedata r:id="rId19" o:title=""/>
+              <v:shape w14:anchorId="593EE36F" id="Ink 11" o:spid="_x0000_s1026" type="#_x0000_t75" style="position:absolute;margin-left:40.65pt;margin-top:219.4pt;width:23.45pt;height:1.45pt;z-index:251666432;visibility:visible;mso-wrap-style:square;mso-wrap-distance-left:9pt;mso-wrap-distance-top:0;mso-wrap-distance-right:9pt;mso-wrap-distance-bottom:0;mso-position-horizontal:absolute;mso-position-horizontal-relative:text;mso-position-vertical:absolute;mso-position-vertical-relative:text" o:gfxdata="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">
+                <v:imagedata r:id="rId23" o:title=""/>
               </v:shape>
             </w:pict>
           </mc:Fallback>
         </mc:AlternateContent>
       </w:r>
       <w:r>
-        <w:t>To successfully use AiMNET you need to run the game Counter-Strike: Global Offensive.</w:t>
-      </w:r>
-      <w:r>
-        <w:t xml:space="preserve"> The game is free but you will need a Steam account to </w:t>
-      </w:r>
-      <w:hyperlink r:id="rId20" w:history="1">
-        <w:r>
-          <w:rPr>
-            <w:rStyle w:val="Hyperlink"/>
-          </w:rPr>
-          <w:t>download it</w:t>
-        </w:r>
-      </w:hyperlink>
-      <w:r>
-        <w:t>.</w:t>
-      </w:r>
-      <w:r>
-        <w:t xml:space="preserve"> </w:t>
-      </w:r>
-      <w:r>
         <w:rPr>
           <w:noProof/>
         </w:rPr>
         <w:drawing>
-          <wp:inline distT="0" distB="0" distL="0" distR="0" wp14:anchorId="07363F45" wp14:editId="39C69C35">
+          <wp:anchor distT="0" distB="0" distL="114300" distR="114300" simplePos="0" relativeHeight="251665408" behindDoc="0" locked="0" layoutInCell="1" allowOverlap="1" wp14:anchorId="289C3F75" wp14:editId="60ACD033">
+            <wp:simplePos x="0" y="0"/>
+            <wp:positionH relativeFrom="column">
+              <wp:posOffset>-539897</wp:posOffset>
+            </wp:positionH>
+            <wp:positionV relativeFrom="paragraph">
+              <wp:posOffset>778950</wp:posOffset>
+            </wp:positionV>
+            <wp:extent cx="3616325" cy="2180590"/>
+            <wp:effectExtent l="0" t="0" r="3175" b="0"/>
+            <wp:wrapSquare wrapText="bothSides"/>
+            <wp:docPr id="16" name="Picture 16"/>
+            <wp:cNvGraphicFramePr>
+              <a:graphicFrameLocks xmlns:a="http://schemas.openxmlformats.org/drawingml/2006/main" noChangeAspect="1"/>
+            </wp:cNvGraphicFramePr>
+            <a:graphic xmlns:a="http://schemas.openxmlformats.org/drawingml/2006/main">
+              <a:graphicData uri="http://schemas.openxmlformats.org/drawingml/2006/picture">
+                <pic:pic xmlns:pic="http://schemas.openxmlformats.org/drawingml/2006/picture">
+                  <pic:nvPicPr>
+                    <pic:cNvPr id="1" name=""/>
+                    <pic:cNvPicPr/>
+                  </pic:nvPicPr>
+                  <pic:blipFill>
+                    <a:blip r:embed="rId24">
+                      <a:extLst>
+                        <a:ext uri="{28A0092B-C50C-407E-A947-70E740481C1C}">
+                          <a14:useLocalDpi xmlns:a14="http://schemas.microsoft.com/office/drawing/2010/main" val="0"/>
+                        </a:ext>
+                      </a:extLst>
+                    </a:blip>
+                    <a:stretch>
+                      <a:fillRect/>
+                    </a:stretch>
+                  </pic:blipFill>
+                  <pic:spPr>
+                    <a:xfrm>
+                      <a:off x="0" y="0"/>
+                      <a:ext cx="3616325" cy="2180590"/>
+                    </a:xfrm>
+                    <a:prstGeom prst="rect">
+                      <a:avLst/>
+                    </a:prstGeom>
+                  </pic:spPr>
+                </pic:pic>
+              </a:graphicData>
+            </a:graphic>
+          </wp:anchor>
+        </w:drawing>
+      </w:r>
+      <w:r>
+        <w:rPr>
+          <w:noProof/>
+        </w:rPr>
+        <mc:AlternateContent>
+          <mc:Choice Requires="wpi">
+            <w:drawing>
+              <wp:anchor distT="0" distB="0" distL="114300" distR="114300" simplePos="0" relativeHeight="251668480" behindDoc="0" locked="0" layoutInCell="1" allowOverlap="1" wp14:anchorId="4BAC5BB5" wp14:editId="30C2FF84">
+                <wp:simplePos x="0" y="0"/>
+                <wp:positionH relativeFrom="column">
+                  <wp:posOffset>5328920</wp:posOffset>
+                </wp:positionH>
+                <wp:positionV relativeFrom="paragraph">
+                  <wp:posOffset>1352446</wp:posOffset>
+                </wp:positionV>
+                <wp:extent cx="497880" cy="49320"/>
+                <wp:effectExtent l="57150" t="57150" r="54610" b="46355"/>
+                <wp:wrapNone/>
+                <wp:docPr id="13" name="Ink 13"/>
+                <wp:cNvGraphicFramePr/>
+                <a:graphic xmlns:a="http://schemas.openxmlformats.org/drawingml/2006/main">
+                  <a:graphicData uri="http://schemas.microsoft.com/office/word/2010/wordprocessingInk">
+                    <w14:contentPart bwMode="auto" r:id="rId25">
+                      <w14:nvContentPartPr>
+                        <w14:cNvContentPartPr/>
+                      </w14:nvContentPartPr>
+                      <w14:xfrm>
+                        <a:off x="0" y="0"/>
+                        <a:ext cx="497880" cy="49320"/>
+                      </w14:xfrm>
+                    </w14:contentPart>
+                  </a:graphicData>
+                </a:graphic>
+              </wp:anchor>
+            </w:drawing>
+          </mc:Choice>
+          <mc:Fallback>
+            <w:pict>
+              <v:shape w14:anchorId="6FA1EB4D" id="Ink 13" o:spid="_x0000_s1026" type="#_x0000_t75" style="position:absolute;margin-left:418.9pt;margin-top:105.8pt;width:40.6pt;height:5.3pt;z-index:251668480;visibility:visible;mso-wrap-style:square;mso-wrap-distance-left:9pt;mso-wrap-distance-top:0;mso-wrap-distance-right:9pt;mso-wrap-distance-bottom:0;mso-position-horizontal:absolute;mso-position-horizontal-relative:text;mso-position-vertical:absolute;mso-position-vertical-relative:text" o:gfxdata="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">
+                <v:imagedata r:id="rId26" o:title=""/>
+              </v:shape>
+            </w:pict>
+          </mc:Fallback>
+        </mc:AlternateContent>
+      </w:r>
+      <w:r>
+        <w:rPr>
+          <w:noProof/>
+        </w:rPr>
+        <mc:AlternateContent>
+          <mc:Choice Requires="wpi">
+            <w:drawing>
+              <wp:anchor distT="0" distB="0" distL="114300" distR="114300" simplePos="0" relativeHeight="251667456" behindDoc="0" locked="0" layoutInCell="1" allowOverlap="1" wp14:anchorId="5AD68E84" wp14:editId="32F03A50">
+                <wp:simplePos x="0" y="0"/>
+                <wp:positionH relativeFrom="column">
+                  <wp:posOffset>3704894</wp:posOffset>
+                </wp:positionH>
+                <wp:positionV relativeFrom="paragraph">
+                  <wp:posOffset>1066212</wp:posOffset>
+                </wp:positionV>
+                <wp:extent cx="784080" cy="50040"/>
+                <wp:effectExtent l="38100" t="57150" r="54610" b="45720"/>
+                <wp:wrapNone/>
+                <wp:docPr id="12" name="Ink 12"/>
+                <wp:cNvGraphicFramePr/>
+                <a:graphic xmlns:a="http://schemas.openxmlformats.org/drawingml/2006/main">
+                  <a:graphicData uri="http://schemas.microsoft.com/office/word/2010/wordprocessingInk">
+                    <w14:contentPart bwMode="auto" r:id="rId27">
+                      <w14:nvContentPartPr>
+                        <w14:cNvContentPartPr/>
+                      </w14:nvContentPartPr>
+                      <w14:xfrm>
+                        <a:off x="0" y="0"/>
+                        <a:ext cx="784080" cy="50040"/>
+                      </w14:xfrm>
+                    </w14:contentPart>
+                  </a:graphicData>
+                </a:graphic>
+              </wp:anchor>
+            </w:drawing>
+          </mc:Choice>
+          <mc:Fallback>
+            <w:pict>
+              <v:shape w14:anchorId="6FEFFBFB" id="Ink 12" o:spid="_x0000_s1026" type="#_x0000_t75" style="position:absolute;margin-left:291pt;margin-top:83.25pt;width:63.2pt;height:5.35pt;z-index:251667456;visibility:visible;mso-wrap-style:square;mso-wrap-distance-left:9pt;mso-wrap-distance-top:0;mso-wrap-distance-right:9pt;mso-wrap-distance-bottom:0;mso-position-horizontal:absolute;mso-position-horizontal-relative:text;mso-position-vertical:absolute;mso-position-vertical-relative:text" o:gfxdata="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">
+                <v:imagedata r:id="rId28" o:title=""/>
+              </v:shape>
+            </w:pict>
+          </mc:Fallback>
+        </mc:AlternateContent>
+      </w:r>
+      <w:r>
+        <w:rPr>
+          <w:noProof/>
+        </w:rPr>
+        <w:drawing>
+          <wp:anchor distT="0" distB="0" distL="114300" distR="114300" simplePos="0" relativeHeight="251670528" behindDoc="0" locked="0" layoutInCell="1" allowOverlap="1" wp14:anchorId="19D67CAD" wp14:editId="36F5C704">
+            <wp:simplePos x="0" y="0"/>
+            <wp:positionH relativeFrom="column">
+              <wp:posOffset>-539513</wp:posOffset>
+            </wp:positionH>
+            <wp:positionV relativeFrom="paragraph">
+              <wp:posOffset>302260</wp:posOffset>
+            </wp:positionV>
             <wp:extent cx="267970" cy="259080"/>
             <wp:effectExtent l="0" t="0" r="0" b="7620"/>
+            <wp:wrapSquare wrapText="bothSides"/>
             <wp:docPr id="15" name="Picture 15"/>
             <wp:cNvGraphicFramePr>
               <a:graphicFrameLocks xmlns:a="http://schemas.openxmlformats.org/drawingml/2006/main" noChangeAspect="1"/>
@@ -1233,7 +1634,7 @@
                     <pic:cNvPicPr/>
                   </pic:nvPicPr>
                   <pic:blipFill>
-                    <a:blip r:embed="rId21">
+                    <a:blip r:embed="rId29">
                       <a:extLst>
                         <a:ext uri="{28A0092B-C50C-407E-A947-70E740481C1C}">
                           <a14:useLocalDpi xmlns:a14="http://schemas.microsoft.com/office/drawing/2010/main" val="0"/>
@@ -1256,10 +1657,30 @@
                 </pic:pic>
               </a:graphicData>
             </a:graphic>
-          </wp:inline>
+          </wp:anchor>
         </w:drawing>
       </w:r>
       <w:r>
+        <w:t>To successfully use AiMNET you need to run the game Counter-Strike: Global Offensive.</w:t>
+      </w:r>
+      <w:r>
+        <w:t xml:space="preserve"> The game is free but you will need a Steam account to </w:t>
+      </w:r>
+      <w:hyperlink r:id="rId30" w:history="1">
+        <w:r>
+          <w:rPr>
+            <w:rStyle w:val="Hyperlink"/>
+          </w:rPr>
+          <w:t>download it</w:t>
+        </w:r>
+      </w:hyperlink>
+      <w:r>
+        <w:t>.</w:t>
+      </w:r>
+      <w:r>
+        <w:t xml:space="preserve"> </w:t>
+      </w:r>
+      <w:r>
         <w:t xml:space="preserve">In order to avoid being banned by the VAC anti-cheat software, </w:t>
       </w:r>
       <w:r>
@@ -1290,7 +1711,7 @@
           <w:noProof/>
         </w:rPr>
         <w:drawing>
-          <wp:anchor distT="0" distB="0" distL="114300" distR="114300" simplePos="0" relativeHeight="251664384" behindDoc="0" locked="0" layoutInCell="1" allowOverlap="1" wp14:anchorId="54DAFA9E" wp14:editId="5713871A">
+          <wp:anchor distT="0" distB="0" distL="114300" distR="114300" simplePos="0" relativeHeight="251664384" behindDoc="0" locked="0" layoutInCell="1" allowOverlap="1" wp14:anchorId="54DAFA9E" wp14:editId="652880B7">
             <wp:simplePos x="0" y="0"/>
             <wp:positionH relativeFrom="column">
               <wp:posOffset>3179928</wp:posOffset>
@@ -1313,7 +1734,7 @@
                     <pic:cNvPicPr/>
                   </pic:nvPicPr>
                   <pic:blipFill>
-                    <a:blip r:embed="rId22">
+                    <a:blip r:embed="rId31">
                       <a:extLst>
                         <a:ext uri="{28A0092B-C50C-407E-A947-70E740481C1C}">
                           <a14:useLocalDpi xmlns:a14="http://schemas.microsoft.com/office/drawing/2010/main" val="0"/>
@@ -1340,60 +1761,6 @@
         </w:drawing>
       </w:r>
       <w:r>
-        <w:rPr>
-          <w:noProof/>
-        </w:rPr>
-        <w:drawing>
-          <wp:anchor distT="0" distB="0" distL="114300" distR="114300" simplePos="0" relativeHeight="251665408" behindDoc="0" locked="0" layoutInCell="1" allowOverlap="1" wp14:anchorId="289C3F75" wp14:editId="018E7B7D">
-            <wp:simplePos x="0" y="0"/>
-            <wp:positionH relativeFrom="column">
-              <wp:posOffset>-600501</wp:posOffset>
-            </wp:positionH>
-            <wp:positionV relativeFrom="paragraph">
-              <wp:posOffset>-155821</wp:posOffset>
-            </wp:positionV>
-            <wp:extent cx="3616325" cy="2180590"/>
-            <wp:effectExtent l="0" t="0" r="3175" b="0"/>
-            <wp:wrapSquare wrapText="bothSides"/>
-            <wp:docPr id="16" name="Picture 16"/>
-            <wp:cNvGraphicFramePr>
-              <a:graphicFrameLocks xmlns:a="http://schemas.openxmlformats.org/drawingml/2006/main" noChangeAspect="1"/>
-            </wp:cNvGraphicFramePr>
-            <a:graphic xmlns:a="http://schemas.openxmlformats.org/drawingml/2006/main">
-              <a:graphicData uri="http://schemas.openxmlformats.org/drawingml/2006/picture">
-                <pic:pic xmlns:pic="http://schemas.openxmlformats.org/drawingml/2006/picture">
-                  <pic:nvPicPr>
-                    <pic:cNvPr id="1" name=""/>
-                    <pic:cNvPicPr/>
-                  </pic:nvPicPr>
-                  <pic:blipFill>
-                    <a:blip r:embed="rId23">
-                      <a:extLst>
-                        <a:ext uri="{28A0092B-C50C-407E-A947-70E740481C1C}">
-                          <a14:useLocalDpi xmlns:a14="http://schemas.microsoft.com/office/drawing/2010/main" val="0"/>
-                        </a:ext>
-                      </a:extLst>
-                    </a:blip>
-                    <a:stretch>
-                      <a:fillRect/>
-                    </a:stretch>
-                  </pic:blipFill>
-                  <pic:spPr>
-                    <a:xfrm>
-                      <a:off x="0" y="0"/>
-                      <a:ext cx="3616325" cy="2180590"/>
-                    </a:xfrm>
-                    <a:prstGeom prst="rect">
-                      <a:avLst/>
-                    </a:prstGeom>
-                  </pic:spPr>
-                </pic:pic>
-              </a:graphicData>
-            </a:graphic>
-          </wp:anchor>
-        </w:drawing>
-      </w:r>
-      <w:r>
         <w:t xml:space="preserve">Then you can launch the game without any issues. </w:t>
       </w:r>
     </w:p>
@@ -1536,6 +1903,95 @@
     </w:lvl>
   </w:abstractNum>
   <w:abstractNum w:abstractNumId="1" w15:restartNumberingAfterBreak="0">
+    <w:nsid w:val="22D210C6"/>
+    <w:multiLevelType w:val="hybridMultilevel"/>
+    <w:tmpl w:val="521441A4"/>
+    <w:lvl w:ilvl="0" w:tplc="571C2636">
+      <w:start w:val="1"/>
+      <w:numFmt w:val="decimal"/>
+      <w:lvlText w:val="%1."/>
+      <w:lvlJc w:val="left"/>
+      <w:pPr>
+        <w:ind w:left="720" w:hanging="360"/>
+      </w:pPr>
+      <w:rPr>
+        <w:rFonts w:hint="default"/>
+      </w:rPr>
+    </w:lvl>
+    <w:lvl w:ilvl="1" w:tplc="04090019">
+      <w:start w:val="1"/>
+      <w:numFmt w:val="lowerLetter"/>
+      <w:lvlText w:val="%2."/>
+      <w:lvlJc w:val="left"/>
+      <w:pPr>
+        <w:ind w:left="1440" w:hanging="360"/>
+      </w:pPr>
+    </w:lvl>
+    <w:lvl w:ilvl="2" w:tplc="0409001B" w:tentative="1">
+      <w:start w:val="1"/>
+      <w:numFmt w:val="lowerRoman"/>
+      <w:lvlText w:val="%3."/>
+      <w:lvlJc w:val="right"/>
+      <w:pPr>
+        <w:ind w:left="2160" w:hanging="180"/>
+      </w:pPr>
+    </w:lvl>
+    <w:lvl w:ilvl="3" w:tplc="0409000F" w:tentative="1">
+      <w:start w:val="1"/>
+      <w:numFmt w:val="decimal"/>
+      <w:lvlText w:val="%4."/>
+      <w:lvlJc w:val="left"/>
+      <w:pPr>
+        <w:ind w:left="2880" w:hanging="360"/>
+      </w:pPr>
+    </w:lvl>
+    <w:lvl w:ilvl="4" w:tplc="04090019" w:tentative="1">
+      <w:start w:val="1"/>
+      <w:numFmt w:val="lowerLetter"/>
+      <w:lvlText w:val="%5."/>
+      <w:lvlJc w:val="left"/>
+      <w:pPr>
+        <w:ind w:left="3600" w:hanging="360"/>
+      </w:pPr>
+    </w:lvl>
+    <w:lvl w:ilvl="5" w:tplc="0409001B" w:tentative="1">
+      <w:start w:val="1"/>
+      <w:numFmt w:val="lowerRoman"/>
+      <w:lvlText w:val="%6."/>
+      <w:lvlJc w:val="right"/>
+      <w:pPr>
+        <w:ind w:left="4320" w:hanging="180"/>
+      </w:pPr>
+    </w:lvl>
+    <w:lvl w:ilvl="6" w:tplc="0409000F" w:tentative="1">
+      <w:start w:val="1"/>
+      <w:numFmt w:val="decimal"/>
+      <w:lvlText w:val="%7."/>
+      <w:lvlJc w:val="left"/>
+      <w:pPr>
+        <w:ind w:left="5040" w:hanging="360"/>
+      </w:pPr>
+    </w:lvl>
+    <w:lvl w:ilvl="7" w:tplc="04090019" w:tentative="1">
+      <w:start w:val="1"/>
+      <w:numFmt w:val="lowerLetter"/>
+      <w:lvlText w:val="%8."/>
+      <w:lvlJc w:val="left"/>
+      <w:pPr>
+        <w:ind w:left="5760" w:hanging="360"/>
+      </w:pPr>
+    </w:lvl>
+    <w:lvl w:ilvl="8" w:tplc="0409001B" w:tentative="1">
+      <w:start w:val="1"/>
+      <w:numFmt w:val="lowerRoman"/>
+      <w:lvlText w:val="%9."/>
+      <w:lvlJc w:val="right"/>
+      <w:pPr>
+        <w:ind w:left="6480" w:hanging="180"/>
+      </w:pPr>
+    </w:lvl>
+  </w:abstractNum>
+  <w:abstractNum w:abstractNumId="2" w15:restartNumberingAfterBreak="0">
     <w:nsid w:val="59DC07D8"/>
     <w:multiLevelType w:val="hybridMultilevel"/>
     <w:tmpl w:val="1D3AC288"/>
@@ -1624,7 +2080,7 @@
       </w:pPr>
     </w:lvl>
   </w:abstractNum>
-  <w:abstractNum w:abstractNumId="2" w15:restartNumberingAfterBreak="0">
+  <w:abstractNum w:abstractNumId="3" w15:restartNumberingAfterBreak="0">
     <w:nsid w:val="5D83310C"/>
     <w:multiLevelType w:val="hybridMultilevel"/>
     <w:tmpl w:val="3856A218"/>
@@ -1717,9 +2173,12 @@
     <w:abstractNumId w:val="0"/>
   </w:num>
   <w:num w:numId="2" w16cid:durableId="259487286">
+    <w:abstractNumId w:val="3"/>
+  </w:num>
+  <w:num w:numId="3" w16cid:durableId="1728604091">
     <w:abstractNumId w:val="2"/>
   </w:num>
-  <w:num w:numId="3" w16cid:durableId="1728604091">
+  <w:num w:numId="4" w16cid:durableId="1378552032">
     <w:abstractNumId w:val="1"/>
   </w:num>
 </w:numbering>
@@ -2121,7 +2580,7 @@
   <w:style w:type="paragraph" w:default="1" w:styleId="Normal">
     <w:name w:val="Normal"/>
     <w:qFormat/>
-    <w:rsid w:val="00A77969"/>
+    <w:rsid w:val="00B57F08"/>
   </w:style>
   <w:style w:type="paragraph" w:styleId="Heading1">
     <w:name w:val="heading 1"/>
@@ -2130,7 +2589,7 @@
     <w:link w:val="Heading1Char"/>
     <w:uiPriority w:val="9"/>
     <w:qFormat/>
-    <w:rsid w:val="00A77969"/>
+    <w:rsid w:val="00B57F08"/>
     <w:pPr>
       <w:keepNext/>
       <w:keepLines/>
@@ -2152,7 +2611,7 @@
     <w:uiPriority w:val="9"/>
     <w:unhideWhenUsed/>
     <w:qFormat/>
-    <w:rsid w:val="00A77969"/>
+    <w:rsid w:val="00B57F08"/>
     <w:pPr>
       <w:keepNext/>
       <w:keepLines/>
@@ -2175,7 +2634,7 @@
     <w:semiHidden/>
     <w:unhideWhenUsed/>
     <w:qFormat/>
-    <w:rsid w:val="00A77969"/>
+    <w:rsid w:val="00B57F08"/>
     <w:pPr>
       <w:keepNext/>
       <w:keepLines/>
@@ -2198,7 +2657,7 @@
     <w:semiHidden/>
     <w:unhideWhenUsed/>
     <w:qFormat/>
-    <w:rsid w:val="00A77969"/>
+    <w:rsid w:val="00B57F08"/>
     <w:pPr>
       <w:keepNext/>
       <w:keepLines/>
@@ -2220,7 +2679,7 @@
     <w:semiHidden/>
     <w:unhideWhenUsed/>
     <w:qFormat/>
-    <w:rsid w:val="00A77969"/>
+    <w:rsid w:val="00B57F08"/>
     <w:pPr>
       <w:keepNext/>
       <w:keepLines/>
@@ -2243,7 +2702,7 @@
     <w:semiHidden/>
     <w:unhideWhenUsed/>
     <w:qFormat/>
-    <w:rsid w:val="00A77969"/>
+    <w:rsid w:val="00B57F08"/>
     <w:pPr>
       <w:keepNext/>
       <w:keepLines/>
@@ -2268,7 +2727,7 @@
     <w:semiHidden/>
     <w:unhideWhenUsed/>
     <w:qFormat/>
-    <w:rsid w:val="00A77969"/>
+    <w:rsid w:val="00B57F08"/>
     <w:pPr>
       <w:keepNext/>
       <w:keepLines/>
@@ -2293,7 +2752,7 @@
     <w:semiHidden/>
     <w:unhideWhenUsed/>
     <w:qFormat/>
-    <w:rsid w:val="00A77969"/>
+    <w:rsid w:val="00B57F08"/>
     <w:pPr>
       <w:keepNext/>
       <w:keepLines/>
@@ -2316,7 +2775,7 @@
     <w:semiHidden/>
     <w:unhideWhenUsed/>
     <w:qFormat/>
-    <w:rsid w:val="00A77969"/>
+    <w:rsid w:val="00B57F08"/>
     <w:pPr>
       <w:keepNext/>
       <w:keepLines/>
@@ -2366,7 +2825,7 @@
     <w:link w:val="TitleChar"/>
     <w:uiPriority w:val="10"/>
     <w:qFormat/>
-    <w:rsid w:val="00A77969"/>
+    <w:rsid w:val="00B57F08"/>
     <w:pPr>
       <w:spacing w:after="0" w:line="240" w:lineRule="auto"/>
       <w:contextualSpacing/>
@@ -2384,7 +2843,7 @@
     <w:basedOn w:val="DefaultParagraphFont"/>
     <w:link w:val="Title"/>
     <w:uiPriority w:val="10"/>
-    <w:rsid w:val="00A77969"/>
+    <w:rsid w:val="00B57F08"/>
     <w:rPr>
       <w:rFonts w:asciiTheme="majorHAnsi" w:eastAsiaTheme="majorEastAsia" w:hAnsiTheme="majorHAnsi" w:cstheme="majorBidi"/>
       <w:color w:val="4472C4" w:themeColor="accent1"/>
@@ -2398,7 +2857,7 @@
     <w:basedOn w:val="DefaultParagraphFont"/>
     <w:link w:val="Heading1"/>
     <w:uiPriority w:val="9"/>
-    <w:rsid w:val="00A77969"/>
+    <w:rsid w:val="00B57F08"/>
     <w:rPr>
       <w:rFonts w:asciiTheme="majorHAnsi" w:eastAsiaTheme="majorEastAsia" w:hAnsiTheme="majorHAnsi" w:cstheme="majorBidi"/>
       <w:color w:val="2F5496" w:themeColor="accent1" w:themeShade="BF"/>
@@ -2411,7 +2870,7 @@
     <w:basedOn w:val="DefaultParagraphFont"/>
     <w:link w:val="Heading2"/>
     <w:uiPriority w:val="9"/>
-    <w:rsid w:val="00A77969"/>
+    <w:rsid w:val="00B57F08"/>
     <w:rPr>
       <w:rFonts w:asciiTheme="majorHAnsi" w:eastAsiaTheme="majorEastAsia" w:hAnsiTheme="majorHAnsi" w:cstheme="majorBidi"/>
       <w:color w:val="404040" w:themeColor="text1" w:themeTint="BF"/>
@@ -2425,7 +2884,7 @@
     <w:link w:val="Heading3"/>
     <w:uiPriority w:val="9"/>
     <w:semiHidden/>
-    <w:rsid w:val="00A77969"/>
+    <w:rsid w:val="00B57F08"/>
     <w:rPr>
       <w:rFonts w:asciiTheme="majorHAnsi" w:eastAsiaTheme="majorEastAsia" w:hAnsiTheme="majorHAnsi" w:cstheme="majorBidi"/>
       <w:color w:val="44546A" w:themeColor="text2"/>
@@ -2439,7 +2898,7 @@
     <w:link w:val="Heading4"/>
     <w:uiPriority w:val="9"/>
     <w:semiHidden/>
-    <w:rsid w:val="00A77969"/>
+    <w:rsid w:val="00B57F08"/>
     <w:rPr>
       <w:rFonts w:asciiTheme="majorHAnsi" w:eastAsiaTheme="majorEastAsia" w:hAnsiTheme="majorHAnsi" w:cstheme="majorBidi"/>
       <w:sz w:val="22"/>
@@ -2452,7 +2911,7 @@
     <w:link w:val="Heading5"/>
     <w:uiPriority w:val="9"/>
     <w:semiHidden/>
-    <w:rsid w:val="00A77969"/>
+    <w:rsid w:val="00B57F08"/>
     <w:rPr>
       <w:rFonts w:asciiTheme="majorHAnsi" w:eastAsiaTheme="majorEastAsia" w:hAnsiTheme="majorHAnsi" w:cstheme="majorBidi"/>
       <w:color w:val="44546A" w:themeColor="text2"/>
@@ -2466,7 +2925,7 @@
     <w:link w:val="Heading6"/>
     <w:uiPriority w:val="9"/>
     <w:semiHidden/>
-    <w:rsid w:val="00A77969"/>
+    <w:rsid w:val="00B57F08"/>
     <w:rPr>
       <w:rFonts w:asciiTheme="majorHAnsi" w:eastAsiaTheme="majorEastAsia" w:hAnsiTheme="majorHAnsi" w:cstheme="majorBidi"/>
       <w:i/>
@@ -2482,7 +2941,7 @@
     <w:link w:val="Heading7"/>
     <w:uiPriority w:val="9"/>
     <w:semiHidden/>
-    <w:rsid w:val="00A77969"/>
+    <w:rsid w:val="00B57F08"/>
     <w:rPr>
       <w:rFonts w:asciiTheme="majorHAnsi" w:eastAsiaTheme="majorEastAsia" w:hAnsiTheme="majorHAnsi" w:cstheme="majorBidi"/>
       <w:i/>
@@ -2498,7 +2957,7 @@
     <w:link w:val="Heading8"/>
     <w:uiPriority w:val="9"/>
     <w:semiHidden/>
-    <w:rsid w:val="00A77969"/>
+    <w:rsid w:val="00B57F08"/>
     <w:rPr>
       <w:rFonts w:asciiTheme="majorHAnsi" w:eastAsiaTheme="majorEastAsia" w:hAnsiTheme="majorHAnsi" w:cstheme="majorBidi"/>
       <w:b/>
@@ -2512,7 +2971,7 @@
     <w:link w:val="Heading9"/>
     <w:uiPriority w:val="9"/>
     <w:semiHidden/>
-    <w:rsid w:val="00A77969"/>
+    <w:rsid w:val="00B57F08"/>
     <w:rPr>
       <w:rFonts w:asciiTheme="majorHAnsi" w:eastAsiaTheme="majorEastAsia" w:hAnsiTheme="majorHAnsi" w:cstheme="majorBidi"/>
       <w:b/>
@@ -2530,7 +2989,7 @@
     <w:semiHidden/>
     <w:unhideWhenUsed/>
     <w:qFormat/>
-    <w:rsid w:val="00A77969"/>
+    <w:rsid w:val="00B57F08"/>
     <w:pPr>
       <w:spacing w:line="240" w:lineRule="auto"/>
     </w:pPr>
@@ -2549,7 +3008,7 @@
     <w:link w:val="SubtitleChar"/>
     <w:uiPriority w:val="11"/>
     <w:qFormat/>
-    <w:rsid w:val="00A77969"/>
+    <w:rsid w:val="00B57F08"/>
     <w:pPr>
       <w:numPr>
         <w:ilvl w:val="1"/>
@@ -2567,7 +3026,7 @@
     <w:basedOn w:val="DefaultParagraphFont"/>
     <w:link w:val="Subtitle"/>
     <w:uiPriority w:val="11"/>
-    <w:rsid w:val="00A77969"/>
+    <w:rsid w:val="00B57F08"/>
     <w:rPr>
       <w:rFonts w:asciiTheme="majorHAnsi" w:eastAsiaTheme="majorEastAsia" w:hAnsiTheme="majorHAnsi" w:cstheme="majorBidi"/>
       <w:sz w:val="24"/>
@@ -2579,7 +3038,7 @@
     <w:basedOn w:val="DefaultParagraphFont"/>
     <w:uiPriority w:val="22"/>
     <w:qFormat/>
-    <w:rsid w:val="00A77969"/>
+    <w:rsid w:val="00B57F08"/>
     <w:rPr>
       <w:b/>
       <w:bCs/>
@@ -2590,7 +3049,7 @@
     <w:basedOn w:val="DefaultParagraphFont"/>
     <w:uiPriority w:val="20"/>
     <w:qFormat/>
-    <w:rsid w:val="00A77969"/>
+    <w:rsid w:val="00B57F08"/>
     <w:rPr>
       <w:i/>
       <w:iCs/>
@@ -2600,7 +3059,7 @@
     <w:name w:val="No Spacing"/>
     <w:uiPriority w:val="1"/>
     <w:qFormat/>
-    <w:rsid w:val="00A77969"/>
+    <w:rsid w:val="00B57F08"/>
     <w:pPr>
       <w:spacing w:after="0" w:line="240" w:lineRule="auto"/>
     </w:pPr>
@@ -2612,7 +3071,7 @@
     <w:link w:val="QuoteChar"/>
     <w:uiPriority w:val="29"/>
     <w:qFormat/>
-    <w:rsid w:val="00A77969"/>
+    <w:rsid w:val="00B57F08"/>
     <w:pPr>
       <w:spacing w:before="160"/>
       <w:ind w:left="720" w:right="720"/>
@@ -2628,7 +3087,7 @@
     <w:basedOn w:val="DefaultParagraphFont"/>
     <w:link w:val="Quote"/>
     <w:uiPriority w:val="29"/>
-    <w:rsid w:val="00A77969"/>
+    <w:rsid w:val="00B57F08"/>
     <w:rPr>
       <w:i/>
       <w:iCs/>
@@ -2642,7 +3101,7 @@
     <w:link w:val="IntenseQuoteChar"/>
     <w:uiPriority w:val="30"/>
     <w:qFormat/>
-    <w:rsid w:val="00A77969"/>
+    <w:rsid w:val="00B57F08"/>
     <w:pPr>
       <w:pBdr>
         <w:left w:val="single" w:sz="18" w:space="12" w:color="4472C4" w:themeColor="accent1"/>
@@ -2662,7 +3121,7 @@
     <w:basedOn w:val="DefaultParagraphFont"/>
     <w:link w:val="IntenseQuote"/>
     <w:uiPriority w:val="30"/>
-    <w:rsid w:val="00A77969"/>
+    <w:rsid w:val="00B57F08"/>
     <w:rPr>
       <w:rFonts w:asciiTheme="majorHAnsi" w:eastAsiaTheme="majorEastAsia" w:hAnsiTheme="majorHAnsi" w:cstheme="majorBidi"/>
       <w:color w:val="4472C4" w:themeColor="accent1"/>
@@ -2675,7 +3134,7 @@
     <w:basedOn w:val="DefaultParagraphFont"/>
     <w:uiPriority w:val="19"/>
     <w:qFormat/>
-    <w:rsid w:val="00A77969"/>
+    <w:rsid w:val="00B57F08"/>
     <w:rPr>
       <w:i/>
       <w:iCs/>
@@ -2687,7 +3146,7 @@
     <w:basedOn w:val="DefaultParagraphFont"/>
     <w:uiPriority w:val="21"/>
     <w:qFormat/>
-    <w:rsid w:val="00A77969"/>
+    <w:rsid w:val="00B57F08"/>
     <w:rPr>
       <w:b/>
       <w:bCs/>
@@ -2700,7 +3159,7 @@
     <w:basedOn w:val="DefaultParagraphFont"/>
     <w:uiPriority w:val="31"/>
     <w:qFormat/>
-    <w:rsid w:val="00A77969"/>
+    <w:rsid w:val="00B57F08"/>
     <w:rPr>
       <w:smallCaps/>
       <w:color w:val="404040" w:themeColor="text1" w:themeTint="BF"/>
@@ -2712,7 +3171,7 @@
     <w:basedOn w:val="DefaultParagraphFont"/>
     <w:uiPriority w:val="32"/>
     <w:qFormat/>
-    <w:rsid w:val="00A77969"/>
+    <w:rsid w:val="00B57F08"/>
     <w:rPr>
       <w:b/>
       <w:bCs/>
@@ -2726,7 +3185,7 @@
     <w:basedOn w:val="DefaultParagraphFont"/>
     <w:uiPriority w:val="33"/>
     <w:qFormat/>
-    <w:rsid w:val="00A77969"/>
+    <w:rsid w:val="00B57F08"/>
     <w:rPr>
       <w:b/>
       <w:bCs/>
@@ -2741,7 +3200,7 @@
     <w:semiHidden/>
     <w:unhideWhenUsed/>
     <w:qFormat/>
-    <w:rsid w:val="00A77969"/>
+    <w:rsid w:val="00B57F08"/>
     <w:pPr>
       <w:outlineLvl w:val="9"/>
     </w:pPr>
@@ -2784,6 +3243,34 @@
 </file>
 
 <file path=word/ink/ink1.xml><?xml version="1.0" encoding="utf-8"?>
+<inkml:ink xmlns:inkml="http://www.w3.org/2003/InkML">
+  <inkml:definitions>
+    <inkml:context xml:id="ctx0">
+      <inkml:inkSource xml:id="inkSrc0">
+        <inkml:traceFormat>
+          <inkml:channel name="X" type="integer" min="-2.14748E9" max="2.14748E9" units="cm"/>
+          <inkml:channel name="Y" type="integer" min="-2.14748E9" max="2.14748E9" units="cm"/>
+          <inkml:channel name="F" type="integer" max="32767" units="dev"/>
+        </inkml:traceFormat>
+        <inkml:channelProperties>
+          <inkml:channelProperty channel="X" name="resolution" value="1000" units="1/cm"/>
+          <inkml:channelProperty channel="Y" name="resolution" value="1000" units="1/cm"/>
+          <inkml:channelProperty channel="F" name="resolution" value="0" units="1/dev"/>
+        </inkml:channelProperties>
+      </inkml:inkSource>
+      <inkml:timestamp xml:id="ts0" timeString="2022-05-19T22:25:25.230"/>
+    </inkml:context>
+    <inkml:brush xml:id="br0">
+      <inkml:brushProperty name="width" value="0.05" units="cm"/>
+      <inkml:brushProperty name="height" value="0.05" units="cm"/>
+      <inkml:brushProperty name="color" value="#E71224"/>
+    </inkml:brush>
+  </inkml:definitions>
+  <inkml:trace contextRef="#ctx0" brushRef="#br0">1 3 24575,'124'-2'0,"132"4"0,-195 8 0,-40-6 0,0-1 0,27 0 0,-10-3 0,-10-1 0,-1 1 0,0 1 0,51 9 0,-57-6-116,1-1 0,0-1-1,37-2 1,-40-1-784,-3 1-5926</inkml:trace>
+</inkml:ink>
+</file>
+
+<file path=word/ink/ink2.xml><?xml version="1.0" encoding="utf-8"?>
 <inkml:ink xmlns:inkml="http://www.w3.org/2003/InkML">
   <inkml:definitions>
     <inkml:context xml:id="ctx0">
@@ -2811,7 +3298,7 @@
 </inkml:ink>
 </file>
 
-<file path=word/ink/ink2.xml><?xml version="1.0" encoding="utf-8"?>
+<file path=word/ink/ink3.xml><?xml version="1.0" encoding="utf-8"?>
 <inkml:ink xmlns:inkml="http://www.w3.org/2003/InkML">
   <inkml:definitions>
     <inkml:context xml:id="ctx0">
@@ -2836,6 +3323,62 @@
     </inkml:brush>
   </inkml:definitions>
   <inkml:trace contextRef="#ctx0" brushRef="#br0">0 1 24575,'759'0'-1365,"-743"0"-5461</inkml:trace>
+</inkml:ink>
+</file>
+
+<file path=word/ink/ink4.xml><?xml version="1.0" encoding="utf-8"?>
+<inkml:ink xmlns:inkml="http://www.w3.org/2003/InkML">
+  <inkml:definitions>
+    <inkml:context xml:id="ctx0">
+      <inkml:inkSource xml:id="inkSrc0">
+        <inkml:traceFormat>
+          <inkml:channel name="X" type="integer" min="-2.14748E9" max="2.14748E9" units="cm"/>
+          <inkml:channel name="Y" type="integer" min="-2.14748E9" max="2.14748E9" units="cm"/>
+          <inkml:channel name="F" type="integer" max="32767" units="dev"/>
+        </inkml:traceFormat>
+        <inkml:channelProperties>
+          <inkml:channelProperty channel="X" name="resolution" value="1000" units="1/cm"/>
+          <inkml:channelProperty channel="Y" name="resolution" value="1000" units="1/cm"/>
+          <inkml:channelProperty channel="F" name="resolution" value="0" units="1/dev"/>
+        </inkml:channelProperties>
+      </inkml:inkSource>
+      <inkml:timestamp xml:id="ts0" timeString="2022-05-19T22:22:40.368"/>
+    </inkml:context>
+    <inkml:brush xml:id="br0">
+      <inkml:brushProperty name="width" value="0.05" units="cm"/>
+      <inkml:brushProperty name="height" value="0.05" units="cm"/>
+      <inkml:brushProperty name="color" value="#E71224"/>
+    </inkml:brush>
+  </inkml:definitions>
+  <inkml:trace contextRef="#ctx0" brushRef="#br0">1 136 24575,'105'2'0,"113"-5"0,-202 1 0,0-1 0,-1-1 0,16-6 0,-18 6 0,0 0 0,1 0 0,-1 1 0,26-2 0,-10 3 0,1-1 0,39-10 0,-42 6 0,1 2 0,55-3 0,31-1 0,0-1 0,-98 9 0,0-1 0,0 0 0,0-2 0,23-6 0,-23 5 0,0 0 0,0 2 0,1 0 0,22-1 0,133 5-1365,-156-1-5461</inkml:trace>
+</inkml:ink>
+</file>
+
+<file path=word/ink/ink5.xml><?xml version="1.0" encoding="utf-8"?>
+<inkml:ink xmlns:inkml="http://www.w3.org/2003/InkML">
+  <inkml:definitions>
+    <inkml:context xml:id="ctx0">
+      <inkml:inkSource xml:id="inkSrc0">
+        <inkml:traceFormat>
+          <inkml:channel name="X" type="integer" min="-2.14748E9" max="2.14748E9" units="cm"/>
+          <inkml:channel name="Y" type="integer" min="-2.14748E9" max="2.14748E9" units="cm"/>
+          <inkml:channel name="F" type="integer" max="32767" units="dev"/>
+        </inkml:traceFormat>
+        <inkml:channelProperties>
+          <inkml:channelProperty channel="X" name="resolution" value="1000" units="1/cm"/>
+          <inkml:channelProperty channel="Y" name="resolution" value="1000" units="1/cm"/>
+          <inkml:channelProperty channel="F" name="resolution" value="0" units="1/dev"/>
+        </inkml:channelProperties>
+      </inkml:inkSource>
+      <inkml:timestamp xml:id="ts0" timeString="2022-05-19T22:22:38.878"/>
+    </inkml:context>
+    <inkml:brush xml:id="br0">
+      <inkml:brushProperty name="width" value="0.05" units="cm"/>
+      <inkml:brushProperty name="height" value="0.05" units="cm"/>
+      <inkml:brushProperty name="color" value="#E71224"/>
+    </inkml:brush>
+  </inkml:definitions>
+  <inkml:trace contextRef="#ctx0" brushRef="#br0">0 59 24575,'93'19'0,"5"-10"0,54 2 0,-40-2 0,-76-4 0,42 0 0,-38-5 0,-1 2 0,58 10 0,-48-6 0,-1-3 0,91-5 0,-38 0 0,-75 0 0,0-1 0,0 0 0,27-9 0,-28 6 0,0 1 0,0 1 0,34-1 0,39 8 0,127-5 0,-192-3 0,-1-1 0,42-13 0,-40 9 0,57-8 0,24-1 0,-2 0-1365,-97 19-5461</inkml:trace>
 </inkml:ink>
 </file>
 

</xml_diff>